<commit_message>
Updated post 7 in presentation
</commit_message>
<xml_diff>
--- a/wield_presentation/presentation_text.docx
+++ b/wield_presentation/presentation_text.docx
@@ -709,7 +709,105 @@
       </w:pPr>
       <w:r>
         <w:rPr/>
-        <w:t>[Vaswani et al image]</w:t>
+        <w:drawing>
+          <wp:anchor behindDoc="0" distT="0" distB="0" distL="0" distR="0" simplePos="0" locked="0" layoutInCell="1" allowOverlap="1" relativeHeight="11">
+            <wp:simplePos x="0" y="0"/>
+            <wp:positionH relativeFrom="column">
+              <wp:align>left</wp:align>
+            </wp:positionH>
+            <wp:positionV relativeFrom="paragraph">
+              <wp:posOffset>635</wp:posOffset>
+            </wp:positionV>
+            <wp:extent cx="3282315" cy="4707255"/>
+            <wp:effectExtent l="0" t="0" r="0" b="0"/>
+            <wp:wrapTopAndBottom/>
+            <wp:docPr id="8" name="Image10" descr=""/>
+            <wp:cNvGraphicFramePr>
+              <a:graphicFrameLocks xmlns:a="http://schemas.openxmlformats.org/drawingml/2006/main" noChangeAspect="1"/>
+            </wp:cNvGraphicFramePr>
+            <a:graphic xmlns:a="http://schemas.openxmlformats.org/drawingml/2006/main">
+              <a:graphicData uri="http://schemas.openxmlformats.org/drawingml/2006/picture">
+                <pic:pic xmlns:pic="http://schemas.openxmlformats.org/drawingml/2006/picture">
+                  <pic:nvPicPr>
+                    <pic:cNvPr id="8" name="Image10" descr=""/>
+                    <pic:cNvPicPr>
+                      <a:picLocks noChangeAspect="1" noChangeArrowheads="1"/>
+                    </pic:cNvPicPr>
+                  </pic:nvPicPr>
+                  <pic:blipFill>
+                    <a:blip r:embed="rId9"/>
+                    <a:stretch>
+                      <a:fillRect/>
+                    </a:stretch>
+                  </pic:blipFill>
+                  <pic:spPr bwMode="auto">
+                    <a:xfrm>
+                      <a:off x="0" y="0"/>
+                      <a:ext cx="3282315" cy="4707255"/>
+                    </a:xfrm>
+                    <a:prstGeom prst="rect">
+                      <a:avLst/>
+                    </a:prstGeom>
+                  </pic:spPr>
+                </pic:pic>
+              </a:graphicData>
+            </a:graphic>
+          </wp:anchor>
+        </w:drawing>
+      </w:r>
+    </w:p>
+    <w:p>
+      <w:pPr>
+        <w:pStyle w:val="Normal"/>
+        <w:rPr/>
+      </w:pPr>
+      <w:r>
+        <w:rPr/>
+        <w:drawing>
+          <wp:anchor behindDoc="0" distT="0" distB="0" distL="0" distR="0" simplePos="0" locked="0" layoutInCell="1" allowOverlap="1" relativeHeight="12">
+            <wp:simplePos x="0" y="0"/>
+            <wp:positionH relativeFrom="column">
+              <wp:align>left</wp:align>
+            </wp:positionH>
+            <wp:positionV relativeFrom="paragraph">
+              <wp:posOffset>635</wp:posOffset>
+            </wp:positionV>
+            <wp:extent cx="1786255" cy="798195"/>
+            <wp:effectExtent l="0" t="0" r="0" b="0"/>
+            <wp:wrapTopAndBottom/>
+            <wp:docPr id="9" name="Image11" descr=""/>
+            <wp:cNvGraphicFramePr>
+              <a:graphicFrameLocks xmlns:a="http://schemas.openxmlformats.org/drawingml/2006/main" noChangeAspect="1"/>
+            </wp:cNvGraphicFramePr>
+            <a:graphic xmlns:a="http://schemas.openxmlformats.org/drawingml/2006/main">
+              <a:graphicData uri="http://schemas.openxmlformats.org/drawingml/2006/picture">
+                <pic:pic xmlns:pic="http://schemas.openxmlformats.org/drawingml/2006/picture">
+                  <pic:nvPicPr>
+                    <pic:cNvPr id="9" name="Image11" descr=""/>
+                    <pic:cNvPicPr>
+                      <a:picLocks noChangeAspect="1" noChangeArrowheads="1"/>
+                    </pic:cNvPicPr>
+                  </pic:nvPicPr>
+                  <pic:blipFill>
+                    <a:blip r:embed="rId10"/>
+                    <a:stretch>
+                      <a:fillRect/>
+                    </a:stretch>
+                  </pic:blipFill>
+                  <pic:spPr bwMode="auto">
+                    <a:xfrm>
+                      <a:off x="0" y="0"/>
+                      <a:ext cx="1786255" cy="798195"/>
+                    </a:xfrm>
+                    <a:prstGeom prst="rect">
+                      <a:avLst/>
+                    </a:prstGeom>
+                  </pic:spPr>
+                </pic:pic>
+              </a:graphicData>
+            </a:graphic>
+          </wp:anchor>
+        </w:drawing>
       </w:r>
     </w:p>
     <w:p>
@@ -732,7 +830,15 @@
       </w:r>
       <w:r>
         <w:rPr/>
-        <w:t xml:space="preserve"> used to train a Transformer model (Vaswani et al. 2017) that can then be used to normalize </w:t>
+        <w:t xml:space="preserve"> used to train a Transformer model (Vaswani et al. 2017) that </w:t>
+      </w:r>
+      <w:r>
+        <w:rPr/>
+        <w:t xml:space="preserve">maps from characters to lexemes. The Transformer model </w:t>
+      </w:r>
+      <w:r>
+        <w:rPr/>
+        <w:t xml:space="preserve">can then be used to normalize </w:t>
       </w:r>
       <w:r>
         <w:rPr/>
@@ -879,7 +985,7 @@
             <wp:extent cx="2846070" cy="2106295"/>
             <wp:effectExtent l="0" t="0" r="0" b="0"/>
             <wp:wrapTopAndBottom/>
-            <wp:docPr id="8" name="Image8" descr=""/>
+            <wp:docPr id="10" name="Image8" descr=""/>
             <wp:cNvGraphicFramePr>
               <a:graphicFrameLocks xmlns:a="http://schemas.openxmlformats.org/drawingml/2006/main" noChangeAspect="1"/>
             </wp:cNvGraphicFramePr>
@@ -887,13 +993,13 @@
               <a:graphicData uri="http://schemas.openxmlformats.org/drawingml/2006/picture">
                 <pic:pic xmlns:pic="http://schemas.openxmlformats.org/drawingml/2006/picture">
                   <pic:nvPicPr>
-                    <pic:cNvPr id="8" name="Image8" descr=""/>
+                    <pic:cNvPr id="10" name="Image8" descr=""/>
                     <pic:cNvPicPr>
                       <a:picLocks noChangeAspect="1" noChangeArrowheads="1"/>
                     </pic:cNvPicPr>
                   </pic:nvPicPr>
                   <pic:blipFill>
-                    <a:blip r:embed="rId9"/>
+                    <a:blip r:embed="rId11"/>
                     <a:stretch>
                       <a:fillRect/>
                     </a:stretch>
@@ -991,7 +1097,7 @@
             <wp:extent cx="3820795" cy="2579370"/>
             <wp:effectExtent l="0" t="0" r="0" b="0"/>
             <wp:wrapTopAndBottom/>
-            <wp:docPr id="9" name="Image9" descr=""/>
+            <wp:docPr id="11" name="Image9" descr=""/>
             <wp:cNvGraphicFramePr>
               <a:graphicFrameLocks xmlns:a="http://schemas.openxmlformats.org/drawingml/2006/main" noChangeAspect="1"/>
             </wp:cNvGraphicFramePr>
@@ -999,13 +1105,13 @@
               <a:graphicData uri="http://schemas.openxmlformats.org/drawingml/2006/picture">
                 <pic:pic xmlns:pic="http://schemas.openxmlformats.org/drawingml/2006/picture">
                   <pic:nvPicPr>
-                    <pic:cNvPr id="9" name="Image9" descr=""/>
+                    <pic:cNvPr id="11" name="Image9" descr=""/>
                     <pic:cNvPicPr>
                       <a:picLocks noChangeAspect="1" noChangeArrowheads="1"/>
                     </pic:cNvPicPr>
                   </pic:nvPicPr>
                   <pic:blipFill>
-                    <a:blip r:embed="rId10"/>
+                    <a:blip r:embed="rId12"/>
                     <a:stretch>
                       <a:fillRect/>
                     </a:stretch>

</xml_diff>

<commit_message>
Made minor changes to presentation
</commit_message>
<xml_diff>
--- a/wield_presentation/presentation_text.docx
+++ b/wield_presentation/presentation_text.docx
@@ -923,25 +923,7 @@
       </w:r>
       <w:r>
         <w:rPr/>
-        <w:t>Transformer model can then be searched by lexeme. This enables selecting individual ditransitive verbs to chart out their attested argument structures, including in passive environments.</w:t>
-      </w:r>
-    </w:p>
-    <w:p>
-      <w:pPr>
-        <w:pStyle w:val="Normal"/>
-        <w:rPr/>
-      </w:pPr>
-      <w:r>
-        <w:rPr/>
-      </w:r>
-    </w:p>
-    <w:p>
-      <w:pPr>
-        <w:pStyle w:val="Normal"/>
-        <w:rPr/>
-      </w:pPr>
-      <w:r>
-        <w:rPr/>
+        <w:t>Transformer model can be searched by lexeme. This enables selecting individual ditransitive verbs to chart out their attested argument structures, including in passive environments.</w:t>
       </w:r>
       <w:r>
         <w:br w:type="page"/>

</xml_diff>

<commit_message>
Updated post 8 in presentation
</commit_message>
<xml_diff>
--- a/wield_presentation/presentation_text.docx
+++ b/wield_presentation/presentation_text.docx
@@ -896,16 +896,51 @@
       </w:pPr>
       <w:r>
         <w:rPr/>
-        <w:t>[image showing data selecting ditransitive verbs]</w:t>
-      </w:r>
-    </w:p>
-    <w:p>
-      <w:pPr>
-        <w:pStyle w:val="Normal"/>
-        <w:rPr/>
-      </w:pPr>
-      <w:r>
-        <w:rPr/>
+        <w:drawing>
+          <wp:anchor behindDoc="0" distT="0" distB="0" distL="0" distR="0" simplePos="0" locked="0" layoutInCell="1" allowOverlap="1" relativeHeight="13">
+            <wp:simplePos x="0" y="0"/>
+            <wp:positionH relativeFrom="column">
+              <wp:align>left</wp:align>
+            </wp:positionH>
+            <wp:positionV relativeFrom="paragraph">
+              <wp:posOffset>635</wp:posOffset>
+            </wp:positionV>
+            <wp:extent cx="3122295" cy="1607185"/>
+            <wp:effectExtent l="0" t="0" r="0" b="0"/>
+            <wp:wrapTopAndBottom/>
+            <wp:docPr id="10" name="Image12" descr=""/>
+            <wp:cNvGraphicFramePr>
+              <a:graphicFrameLocks xmlns:a="http://schemas.openxmlformats.org/drawingml/2006/main" noChangeAspect="1"/>
+            </wp:cNvGraphicFramePr>
+            <a:graphic xmlns:a="http://schemas.openxmlformats.org/drawingml/2006/main">
+              <a:graphicData uri="http://schemas.openxmlformats.org/drawingml/2006/picture">
+                <pic:pic xmlns:pic="http://schemas.openxmlformats.org/drawingml/2006/picture">
+                  <pic:nvPicPr>
+                    <pic:cNvPr id="10" name="Image12" descr=""/>
+                    <pic:cNvPicPr>
+                      <a:picLocks noChangeAspect="1" noChangeArrowheads="1"/>
+                    </pic:cNvPicPr>
+                  </pic:nvPicPr>
+                  <pic:blipFill>
+                    <a:blip r:embed="rId11"/>
+                    <a:stretch>
+                      <a:fillRect/>
+                    </a:stretch>
+                  </pic:blipFill>
+                  <pic:spPr bwMode="auto">
+                    <a:xfrm>
+                      <a:off x="0" y="0"/>
+                      <a:ext cx="3122295" cy="1607185"/>
+                    </a:xfrm>
+                    <a:prstGeom prst="rect">
+                      <a:avLst/>
+                    </a:prstGeom>
+                  </pic:spPr>
+                </pic:pic>
+              </a:graphicData>
+            </a:graphic>
+          </wp:anchor>
+        </w:drawing>
       </w:r>
     </w:p>
     <w:p>
@@ -923,7 +958,15 @@
       </w:r>
       <w:r>
         <w:rPr/>
-        <w:t>Transformer model can be searched by lexeme. This enables selecting individual ditransitive verbs to chart out their attested argument structures, including in passive environments.</w:t>
+        <w:t xml:space="preserve">Transformer model can be searched by lexeme. This enables selecting individual ditransitive verbs </w:t>
+      </w:r>
+      <w:r>
+        <w:rPr/>
+        <w:t xml:space="preserve">(e.g. *wa:na ‘give’) </w:t>
+      </w:r>
+      <w:r>
+        <w:rPr/>
+        <w:t>to chart out their attested argument structures, including in passive environments.</w:t>
       </w:r>
       <w:r>
         <w:br w:type="page"/>
@@ -967,7 +1010,7 @@
             <wp:extent cx="2846070" cy="2106295"/>
             <wp:effectExtent l="0" t="0" r="0" b="0"/>
             <wp:wrapTopAndBottom/>
-            <wp:docPr id="10" name="Image8" descr=""/>
+            <wp:docPr id="11" name="Image8" descr=""/>
             <wp:cNvGraphicFramePr>
               <a:graphicFrameLocks xmlns:a="http://schemas.openxmlformats.org/drawingml/2006/main" noChangeAspect="1"/>
             </wp:cNvGraphicFramePr>
@@ -975,13 +1018,13 @@
               <a:graphicData uri="http://schemas.openxmlformats.org/drawingml/2006/picture">
                 <pic:pic xmlns:pic="http://schemas.openxmlformats.org/drawingml/2006/picture">
                   <pic:nvPicPr>
-                    <pic:cNvPr id="10" name="Image8" descr=""/>
+                    <pic:cNvPr id="11" name="Image8" descr=""/>
                     <pic:cNvPicPr>
                       <a:picLocks noChangeAspect="1" noChangeArrowheads="1"/>
                     </pic:cNvPicPr>
                   </pic:nvPicPr>
                   <pic:blipFill>
-                    <a:blip r:embed="rId11"/>
+                    <a:blip r:embed="rId12"/>
                     <a:stretch>
                       <a:fillRect/>
                     </a:stretch>
@@ -1079,7 +1122,7 @@
             <wp:extent cx="3820795" cy="2579370"/>
             <wp:effectExtent l="0" t="0" r="0" b="0"/>
             <wp:wrapTopAndBottom/>
-            <wp:docPr id="11" name="Image9" descr=""/>
+            <wp:docPr id="12" name="Image9" descr=""/>
             <wp:cNvGraphicFramePr>
               <a:graphicFrameLocks xmlns:a="http://schemas.openxmlformats.org/drawingml/2006/main" noChangeAspect="1"/>
             </wp:cNvGraphicFramePr>
@@ -1087,13 +1130,13 @@
               <a:graphicData uri="http://schemas.openxmlformats.org/drawingml/2006/picture">
                 <pic:pic xmlns:pic="http://schemas.openxmlformats.org/drawingml/2006/picture">
                   <pic:nvPicPr>
-                    <pic:cNvPr id="11" name="Image9" descr=""/>
+                    <pic:cNvPr id="12" name="Image9" descr=""/>
                     <pic:cNvPicPr>
                       <a:picLocks noChangeAspect="1" noChangeArrowheads="1"/>
                     </pic:cNvPicPr>
                   </pic:nvPicPr>
                   <pic:blipFill>
-                    <a:blip r:embed="rId12"/>
+                    <a:blip r:embed="rId13"/>
                     <a:stretch>
                       <a:fillRect/>
                     </a:stretch>

</xml_diff>

<commit_message>
Updated terminology in presentation
</commit_message>
<xml_diff>
--- a/wield_presentation/presentation_text.docx
+++ b/wield_presentation/presentation_text.docx
@@ -1164,7 +1164,47 @@
       </w:pPr>
       <w:r>
         <w:rPr/>
-        <w:t>Applicativized verbs work the same way, as with *k’o’o ‘throw’. For the base verb, the theme is primative-marked. The applicative demotes the theme to secundative, and the recipient/target is primative. In the passive, the target is subject, and the theme remains secundative.</w:t>
+        <w:t xml:space="preserve">Applicativized verbs work the same way, as with *k’o’o ‘throw’. For the base verb, the theme </w:t>
+      </w:r>
+      <w:r>
+        <w:rPr/>
+        <w:t>(T)</w:t>
+      </w:r>
+      <w:r>
+        <w:rPr/>
+        <w:t xml:space="preserve"> is primative-marked. The applicative demotes </w:t>
+      </w:r>
+      <w:r>
+        <w:rPr/>
+        <w:t>T</w:t>
+      </w:r>
+      <w:r>
+        <w:rPr/>
+        <w:t xml:space="preserve"> to secundative, and the </w:t>
+      </w:r>
+      <w:r>
+        <w:rPr/>
+        <w:t>recipient-like argument (R)</w:t>
+      </w:r>
+      <w:r>
+        <w:rPr/>
+        <w:t xml:space="preserve"> is primative. In the passive, </w:t>
+      </w:r>
+      <w:r>
+        <w:rPr/>
+        <w:t>R</w:t>
+      </w:r>
+      <w:r>
+        <w:rPr/>
+        <w:t xml:space="preserve"> is subject, and </w:t>
+      </w:r>
+      <w:r>
+        <w:rPr/>
+        <w:t>T</w:t>
+      </w:r>
+      <w:r>
+        <w:rPr/>
+        <w:t xml:space="preserve"> remains secundative.</w:t>
       </w:r>
     </w:p>
     <w:p>
@@ -1234,7 +1274,31 @@
       </w:pPr>
       <w:r>
         <w:rPr/>
-        <w:t>In either case, the preliminary results show that passivization applies to the recipient/target argument: the recipient/target becomes subject. The theme remains a secundative-marked argument regardless. This is true for both ditransitive verbs and applicative-marked verbs.</w:t>
+        <w:t>In either case, the preliminary results show that passivization applies to the recipient-</w:t>
+      </w:r>
+      <w:r>
+        <w:rPr/>
+        <w:t>like</w:t>
+      </w:r>
+      <w:r>
+        <w:rPr/>
+        <w:t xml:space="preserve"> argument </w:t>
+      </w:r>
+      <w:r>
+        <w:rPr/>
+        <w:t>(R)</w:t>
+      </w:r>
+      <w:r>
+        <w:rPr/>
+        <w:t xml:space="preserve">: </w:t>
+      </w:r>
+      <w:r>
+        <w:rPr/>
+        <w:t>R</w:t>
+      </w:r>
+      <w:r>
+        <w:rPr/>
+        <w:t xml:space="preserve"> becomes subject. The theme remains a secundative-marked argument regardless. This is true for both ditransitive verbs and applicative-marked verbs.</w:t>
       </w:r>
     </w:p>
     <w:p>

</xml_diff>

<commit_message>
Updated image in post 11 of presentation
</commit_message>
<xml_diff>
--- a/wield_presentation/presentation_text.docx
+++ b/wield_presentation/presentation_text.docx
@@ -1254,16 +1254,51 @@
       </w:pPr>
       <w:r>
         <w:rPr/>
-        <w:t>[what to put?]</w:t>
-      </w:r>
-    </w:p>
-    <w:p>
-      <w:pPr>
-        <w:pStyle w:val="Normal"/>
-        <w:rPr/>
-      </w:pPr>
-      <w:r>
-        <w:rPr/>
+        <w:drawing>
+          <wp:anchor behindDoc="0" distT="0" distB="0" distL="0" distR="0" simplePos="0" locked="0" layoutInCell="1" allowOverlap="1" relativeHeight="14">
+            <wp:simplePos x="0" y="0"/>
+            <wp:positionH relativeFrom="column">
+              <wp:align>left</wp:align>
+            </wp:positionH>
+            <wp:positionV relativeFrom="paragraph">
+              <wp:posOffset>635</wp:posOffset>
+            </wp:positionV>
+            <wp:extent cx="3448685" cy="4337050"/>
+            <wp:effectExtent l="0" t="0" r="0" b="0"/>
+            <wp:wrapTopAndBottom/>
+            <wp:docPr id="13" name="Image13" descr=""/>
+            <wp:cNvGraphicFramePr>
+              <a:graphicFrameLocks xmlns:a="http://schemas.openxmlformats.org/drawingml/2006/main" noChangeAspect="1"/>
+            </wp:cNvGraphicFramePr>
+            <a:graphic xmlns:a="http://schemas.openxmlformats.org/drawingml/2006/main">
+              <a:graphicData uri="http://schemas.openxmlformats.org/drawingml/2006/picture">
+                <pic:pic xmlns:pic="http://schemas.openxmlformats.org/drawingml/2006/picture">
+                  <pic:nvPicPr>
+                    <pic:cNvPr id="13" name="Image13" descr=""/>
+                    <pic:cNvPicPr>
+                      <a:picLocks noChangeAspect="1" noChangeArrowheads="1"/>
+                    </pic:cNvPicPr>
+                  </pic:nvPicPr>
+                  <pic:blipFill>
+                    <a:blip r:embed="rId14"/>
+                    <a:stretch>
+                      <a:fillRect/>
+                    </a:stretch>
+                  </pic:blipFill>
+                  <pic:spPr bwMode="auto">
+                    <a:xfrm>
+                      <a:off x="0" y="0"/>
+                      <a:ext cx="3448685" cy="4337050"/>
+                    </a:xfrm>
+                    <a:prstGeom prst="rect">
+                      <a:avLst/>
+                    </a:prstGeom>
+                  </pic:spPr>
+                </pic:pic>
+              </a:graphicData>
+            </a:graphic>
+          </wp:anchor>
+        </w:drawing>
       </w:r>
     </w:p>
     <w:p>

</xml_diff>

<commit_message>
Added image to post 12 in presentation
</commit_message>
<xml_diff>
--- a/wield_presentation/presentation_text.docx
+++ b/wield_presentation/presentation_text.docx
@@ -1383,7 +1383,51 @@
       </w:pPr>
       <w:r>
         <w:rPr/>
-        <w:t>[sources]</w:t>
+        <w:drawing>
+          <wp:anchor behindDoc="0" distT="0" distB="0" distL="0" distR="0" simplePos="0" locked="0" layoutInCell="1" allowOverlap="1" relativeHeight="15">
+            <wp:simplePos x="0" y="0"/>
+            <wp:positionH relativeFrom="column">
+              <wp:align>left</wp:align>
+            </wp:positionH>
+            <wp:positionV relativeFrom="paragraph">
+              <wp:posOffset>635</wp:posOffset>
+            </wp:positionV>
+            <wp:extent cx="3710305" cy="1456055"/>
+            <wp:effectExtent l="0" t="0" r="0" b="0"/>
+            <wp:wrapTopAndBottom/>
+            <wp:docPr id="14" name="Image14" descr=""/>
+            <wp:cNvGraphicFramePr>
+              <a:graphicFrameLocks xmlns:a="http://schemas.openxmlformats.org/drawingml/2006/main" noChangeAspect="1"/>
+            </wp:cNvGraphicFramePr>
+            <a:graphic xmlns:a="http://schemas.openxmlformats.org/drawingml/2006/main">
+              <a:graphicData uri="http://schemas.openxmlformats.org/drawingml/2006/picture">
+                <pic:pic xmlns:pic="http://schemas.openxmlformats.org/drawingml/2006/picture">
+                  <pic:nvPicPr>
+                    <pic:cNvPr id="14" name="Image14" descr=""/>
+                    <pic:cNvPicPr>
+                      <a:picLocks noChangeAspect="1" noChangeArrowheads="1"/>
+                    </pic:cNvPicPr>
+                  </pic:nvPicPr>
+                  <pic:blipFill>
+                    <a:blip r:embed="rId15"/>
+                    <a:stretch>
+                      <a:fillRect/>
+                    </a:stretch>
+                  </pic:blipFill>
+                  <pic:spPr bwMode="auto">
+                    <a:xfrm>
+                      <a:off x="0" y="0"/>
+                      <a:ext cx="3710305" cy="1456055"/>
+                    </a:xfrm>
+                    <a:prstGeom prst="rect">
+                      <a:avLst/>
+                    </a:prstGeom>
+                  </pic:spPr>
+                </pic:pic>
+              </a:graphicData>
+            </a:graphic>
+          </wp:anchor>
+        </w:drawing>
       </w:r>
     </w:p>
     <w:p>

</xml_diff>